<commit_message>
personal site home page
</commit_message>
<xml_diff>
--- a/Notes/HTML and CSS Basic.docx
+++ b/Notes/HTML and CSS Basic.docx
@@ -150,15 +150,7 @@
         </w:numPr>
       </w:pPr>
       <w:r>
-        <w:t xml:space="preserve">“#” is an anchor tag. It will suddenly </w:t>
-      </w:r>
-      <w:proofErr w:type="gramStart"/>
-      <w:r>
-        <w:t>scroll  the</w:t>
-      </w:r>
-      <w:proofErr w:type="gramEnd"/>
-      <w:r>
-        <w:t xml:space="preserve"> person to a spot on the website.</w:t>
+        <w:t>“#” is an anchor tag. It will suddenly scroll the person to a spot on the website.</w:t>
       </w:r>
     </w:p>
     <w:p>
@@ -182,15 +174,7 @@
         </w:numPr>
       </w:pPr>
       <w:r>
-        <w:t>Wrapping an &lt;</w:t>
-      </w:r>
-      <w:proofErr w:type="spellStart"/>
-      <w:r>
-        <w:t>img</w:t>
-      </w:r>
-      <w:proofErr w:type="spellEnd"/>
-      <w:r>
-        <w:t xml:space="preserve">&gt; with &lt;a&gt;&lt;/a&gt; makes the logo or image clickable. </w:t>
+        <w:t xml:space="preserve">Wrapping an &lt;img&gt; with &lt;a&gt;&lt;/a&gt; makes the logo or image clickable. </w:t>
       </w:r>
     </w:p>
     <w:p>
@@ -419,15 +403,7 @@
         </w:numPr>
       </w:pPr>
       <w:r>
-        <w:t xml:space="preserve">In-line CSS: not favored because it is </w:t>
-      </w:r>
-      <w:proofErr w:type="spellStart"/>
-      <w:r>
-        <w:t>unreusable</w:t>
-      </w:r>
-      <w:proofErr w:type="spellEnd"/>
-      <w:r>
-        <w:t xml:space="preserve"> on multiple </w:t>
+        <w:t xml:space="preserve">In-line CSS: not favored because it is unreusable on multiple </w:t>
       </w:r>
       <w:proofErr w:type="gramStart"/>
       <w:r>

</xml_diff>